<commit_message>
Pequeño error de Ruta en el App.jsx
</commit_message>
<xml_diff>
--- a/Manuales/ManualTécnico-WebStore.docx
+++ b/Manuales/ManualTécnico-WebStore.docx
@@ -48,31 +48,13 @@
           <w:szCs w:val="90"/>
         </w:rPr>
       </w:pPr>
-      <w:proofErr w:type="spellStart"/>
       <w:r>
         <w:rPr>
           <w:sz w:val="90"/>
           <w:szCs w:val="90"/>
         </w:rPr>
-        <w:t>Webstore</w:t>
-      </w:r>
-      <w:proofErr w:type="spellEnd"/>
-      <w:r>
-        <w:rPr>
-          <w:sz w:val="90"/>
-          <w:szCs w:val="90"/>
-        </w:rPr>
-        <w:t xml:space="preserve"> </w:t>
-      </w:r>
-      <w:proofErr w:type="spellStart"/>
-      <w:r>
-        <w:rPr>
-          <w:sz w:val="90"/>
-          <w:szCs w:val="90"/>
-        </w:rPr>
-        <w:t>Wonderland</w:t>
-      </w:r>
-      <w:proofErr w:type="spellEnd"/>
+        <w:t>Webstore Wonderland</w:t>
+      </w:r>
       <w:r>
         <w:rPr>
           <w:sz w:val="90"/>
@@ -96,13 +78,8 @@
       <w:r>
         <w:t xml:space="preserve">, </w:t>
       </w:r>
-      <w:proofErr w:type="spellStart"/>
-      <w:r>
-        <w:t>Yetzenia</w:t>
-      </w:r>
-      <w:proofErr w:type="spellEnd"/>
-      <w:r>
-        <w:t xml:space="preserve"> Mendoza, José Camacho</w:t>
+      <w:r>
+        <w:t>Yetzenia Mendoza, José Camacho</w:t>
       </w:r>
     </w:p>
     <w:p>
@@ -125,15 +102,7 @@
         <w:jc w:val="center"/>
       </w:pPr>
       <w:r>
-        <w:t xml:space="preserve">Facultad de Ingeniería, Universidad “Valle del </w:t>
-      </w:r>
-      <w:proofErr w:type="spellStart"/>
-      <w:r>
-        <w:t>Momboy</w:t>
-      </w:r>
-      <w:proofErr w:type="spellEnd"/>
-      <w:r>
-        <w:t>”</w:t>
+        <w:t>Facultad de Ingeniería, Universidad “Valle del Momboy”</w:t>
       </w:r>
     </w:p>
     <w:p>
@@ -184,12 +153,10 @@
       <w:pPr>
         <w:pStyle w:val="Ttulo1"/>
       </w:pPr>
-      <w:proofErr w:type="spellStart"/>
       <w:r>
         <w:lastRenderedPageBreak/>
         <w:t>Indice</w:t>
       </w:r>
-      <w:proofErr w:type="spellEnd"/>
     </w:p>
     <w:p>
       <w:pPr>
@@ -312,6 +279,49 @@
     </w:p>
     <w:p>
       <w:pPr>
+        <w:pStyle w:val="NormaAPA"/>
+        <w:ind w:firstLine="0"/>
+        <w:jc w:val="center"/>
+      </w:pPr>
+    </w:p>
+    <w:p>
+      <w:pPr>
+        <w:pStyle w:val="Ttulo1"/>
+      </w:pPr>
+      <w:r>
+        <w:lastRenderedPageBreak/>
+        <w:t>Tabla de Figuras</w:t>
+      </w:r>
+    </w:p>
+    <w:p/>
+    <w:p/>
+    <w:p/>
+    <w:p/>
+    <w:p/>
+    <w:p/>
+    <w:p/>
+    <w:p/>
+    <w:p/>
+    <w:p/>
+    <w:p/>
+    <w:p/>
+    <w:p/>
+    <w:p/>
+    <w:p/>
+    <w:p/>
+    <w:p/>
+    <w:p/>
+    <w:p/>
+    <w:p/>
+    <w:p/>
+    <w:p/>
+    <w:p/>
+    <w:p/>
+    <w:p/>
+    <w:p/>
+    <w:p/>
+    <w:p>
+      <w:pPr>
         <w:pStyle w:val="Ttulo1"/>
       </w:pPr>
       <w:r>
@@ -421,15 +431,7 @@
         <w:pStyle w:val="NormaAPA"/>
       </w:pPr>
       <w:r>
-        <w:t>Scrum se basa en principios de transparencia, inspección y adaptación, y se enfoca en la entrega continua de valor a través de iteraciones llamadas "</w:t>
-      </w:r>
-      <w:proofErr w:type="spellStart"/>
-      <w:r>
-        <w:t>Sprints</w:t>
-      </w:r>
-      <w:proofErr w:type="spellEnd"/>
-      <w:r>
-        <w:t>". Estas iteraciones tienen una duración fija y permiten al equipo de desarrollo adaptarse rápidamente a los cambios y desafíos del proyecto. Scrum se centra en una colaboración efectiva y una comunicación abierta entre los miembros del equipo.</w:t>
+        <w:t>Scrum se basa en principios de transparencia, inspección y adaptación, y se enfoca en la entrega continua de valor a través de iteraciones llamadas "Sprints". Estas iteraciones tienen una duración fija y permiten al equipo de desarrollo adaptarse rápidamente a los cambios y desafíos del proyecto. Scrum se centra en una colaboración efectiva y una comunicación abierta entre los miembros del equipo.</w:t>
       </w:r>
     </w:p>
     <w:p>
@@ -457,15 +459,7 @@
         </w:numPr>
       </w:pPr>
       <w:r>
-        <w:t>José Camacho: Principalmente se enfocó en el rol de Front-</w:t>
-      </w:r>
-      <w:proofErr w:type="spellStart"/>
-      <w:r>
-        <w:t>End</w:t>
-      </w:r>
-      <w:proofErr w:type="spellEnd"/>
-      <w:r>
-        <w:t>, trabajando en la mejora de los estilos y la resolución de problemas en el sistema.</w:t>
+        <w:t>José Camacho: Principalmente se enfocó en el rol de Front-End, trabajando en la mejora de los estilos y la resolución de problemas en el sistema.</w:t>
       </w:r>
     </w:p>
     <w:p>
@@ -477,31 +471,7 @@
         </w:numPr>
       </w:pPr>
       <w:r>
-        <w:t xml:space="preserve">José Escalona y </w:t>
-      </w:r>
-      <w:proofErr w:type="spellStart"/>
-      <w:r>
-        <w:t>Yetzenia</w:t>
-      </w:r>
-      <w:proofErr w:type="spellEnd"/>
-      <w:r>
-        <w:t xml:space="preserve"> Mendoza: Ambos se encargaron del </w:t>
-      </w:r>
-      <w:proofErr w:type="spellStart"/>
-      <w:r>
-        <w:t>Backend</w:t>
-      </w:r>
-      <w:proofErr w:type="spellEnd"/>
-      <w:r>
-        <w:t xml:space="preserve"> y las conexiones con el Front-</w:t>
-      </w:r>
-      <w:proofErr w:type="spellStart"/>
-      <w:r>
-        <w:t>End</w:t>
-      </w:r>
-      <w:proofErr w:type="spellEnd"/>
-      <w:r>
-        <w:t>, trabajando en estrecha colaboración para garantizar una integración fluida entre ambos componentes.</w:t>
+        <w:t>José Escalona y Yetzenia Mendoza: Ambos se encargaron del Backend y las conexiones con el Front-End, trabajando en estrecha colaboración para garantizar una integración fluida entre ambos componentes.</w:t>
       </w:r>
     </w:p>
     <w:p>
@@ -513,15 +483,7 @@
         </w:numPr>
       </w:pPr>
       <w:r>
-        <w:t>Luis Monsalve: Colaboró con José Camacho en el Front-</w:t>
-      </w:r>
-      <w:proofErr w:type="spellStart"/>
-      <w:r>
-        <w:t>End</w:t>
-      </w:r>
-      <w:proofErr w:type="spellEnd"/>
-      <w:r>
-        <w:t>, desempeñando un papel clave en la implementación de funcionalidades y mejoras en la interfaz del sistema.</w:t>
+        <w:t>Luis Monsalve: Colaboró con José Camacho en el Front-End, desempeñando un papel clave en la implementación de funcionalidades y mejoras en la interfaz del sistema.</w:t>
       </w:r>
     </w:p>
     <w:p>
@@ -534,23 +496,7 @@
       </w:pPr>
       <w:r>
         <w:lastRenderedPageBreak/>
-        <w:t xml:space="preserve">Maikel Villegas: Además de desempeñar el rol de Scrum Master, Maikel también trabajó en el desarrollo tanto del </w:t>
-      </w:r>
-      <w:proofErr w:type="spellStart"/>
-      <w:r>
-        <w:t>Backend</w:t>
-      </w:r>
-      <w:proofErr w:type="spellEnd"/>
-      <w:r>
-        <w:t xml:space="preserve"> como del Front-</w:t>
-      </w:r>
-      <w:proofErr w:type="spellStart"/>
-      <w:r>
-        <w:t>End</w:t>
-      </w:r>
-      <w:proofErr w:type="spellEnd"/>
-      <w:r>
-        <w:t>, incluyendo correcciones de estilos y funcionalidades.</w:t>
+        <w:t>Maikel Villegas: Además de desempeñar el rol de Scrum Master, Maikel también trabajó en el desarrollo tanto del Backend como del Front-End, incluyendo correcciones de estilos y funcionalidades.</w:t>
       </w:r>
     </w:p>
     <w:p>
@@ -566,28 +512,10 @@
         <w:pStyle w:val="NormaAPA"/>
       </w:pPr>
       <w:r>
-        <w:t xml:space="preserve">El proceso de Scrum se dividió en varias fases. Inicialmente, se estableció la visión del proyecto, definiendo los objetivos deseados por el cliente y nombrando al </w:t>
-      </w:r>
-      <w:proofErr w:type="spellStart"/>
-      <w:r>
-        <w:t>Product</w:t>
-      </w:r>
-      <w:proofErr w:type="spellEnd"/>
-      <w:r>
-        <w:t xml:space="preserve"> </w:t>
-      </w:r>
-      <w:proofErr w:type="spellStart"/>
-      <w:proofErr w:type="gramStart"/>
-      <w:r>
-        <w:t>Owner</w:t>
-      </w:r>
-      <w:proofErr w:type="spellEnd"/>
-      <w:r>
-        <w:t>(</w:t>
-      </w:r>
-      <w:proofErr w:type="gramEnd"/>
-      <w:r>
-        <w:t>Profesor)</w:t>
+        <w:t>El proceso de Scrum se dividió en varias fases. Inicialmente, se estableció la visión del proyecto, definiendo los objetivos deseados por el cliente y nombrando al Product Owner</w:t>
+      </w:r>
+      <w:r>
+        <w:t>(Profesor)</w:t>
       </w:r>
       <w:r>
         <w:t xml:space="preserve">, quien asumió la responsabilidad de representar al cliente ante el equipo Scrum. A continuación, se formó </w:t>
@@ -608,28 +536,10 @@
         <w:t>creamos</w:t>
       </w:r>
       <w:r>
-        <w:t xml:space="preserve"> el Backlog priorizado del producto, una lista de requisitos y funcionalidades ordenados según su importancia, elaborada por el </w:t>
-      </w:r>
-      <w:proofErr w:type="spellStart"/>
-      <w:r>
-        <w:t>Product</w:t>
-      </w:r>
-      <w:proofErr w:type="spellEnd"/>
-      <w:r>
-        <w:t xml:space="preserve"> </w:t>
-      </w:r>
-      <w:proofErr w:type="spellStart"/>
-      <w:proofErr w:type="gramStart"/>
-      <w:r>
-        <w:t>Owner</w:t>
-      </w:r>
-      <w:proofErr w:type="spellEnd"/>
-      <w:r>
-        <w:t>(</w:t>
-      </w:r>
-      <w:proofErr w:type="gramEnd"/>
-      <w:r>
-        <w:t>Profesor)</w:t>
+        <w:t xml:space="preserve"> el Backlog priorizado del producto, una lista de requisitos y funcionalidades ordenados según su importancia, elaborada por el Product Owner</w:t>
+      </w:r>
+      <w:r>
+        <w:t>(Profesor)</w:t>
       </w:r>
       <w:r>
         <w:t>.</w:t>
@@ -693,15 +603,7 @@
         <w:t xml:space="preserve"> equipo</w:t>
       </w:r>
       <w:r>
-        <w:t xml:space="preserve">, con el objetivo de aprender de la experiencia y realizar ajustes para futuros </w:t>
-      </w:r>
-      <w:proofErr w:type="spellStart"/>
-      <w:r>
-        <w:t>Sprints</w:t>
-      </w:r>
-      <w:proofErr w:type="spellEnd"/>
-      <w:r>
-        <w:t>.</w:t>
+        <w:t>, con el objetivo de aprender de la experiencia y realizar ajustes para futuros Sprints.</w:t>
       </w:r>
     </w:p>
     <w:p>
@@ -782,13 +684,8 @@
         <w:t>La base de datos "</w:t>
       </w:r>
       <w:r>
-        <w:t>Proyecto-</w:t>
-      </w:r>
-      <w:proofErr w:type="spellStart"/>
-      <w:r>
-        <w:t>FrontEndII</w:t>
-      </w:r>
-      <w:proofErr w:type="spellEnd"/>
+        <w:t>Proyecto-FrontEndII</w:t>
+      </w:r>
       <w:r>
         <w:t>" almacena información relacionada con formularios</w:t>
       </w:r>
@@ -816,21 +713,7 @@
         <w:rPr>
           <w:rStyle w:val="Ttulo3Car"/>
         </w:rPr>
-        <w:t>La tabla "</w:t>
-      </w:r>
-      <w:proofErr w:type="spellStart"/>
-      <w:r>
-        <w:rPr>
-          <w:rStyle w:val="Ttulo3Car"/>
-        </w:rPr>
-        <w:t>articulos</w:t>
-      </w:r>
-      <w:proofErr w:type="spellEnd"/>
-      <w:r>
-        <w:rPr>
-          <w:rStyle w:val="Ttulo3Car"/>
-        </w:rPr>
-        <w:t>"</w:t>
+        <w:t>La tabla "articulos"</w:t>
       </w:r>
       <w:r>
         <w:rPr>
@@ -860,31 +743,7 @@
         <w:t xml:space="preserve">: </w:t>
       </w:r>
       <w:r>
-        <w:t>en la base de datos almacena información sobre las compras realizadas. Tiene columnas como "</w:t>
-      </w:r>
-      <w:proofErr w:type="spellStart"/>
-      <w:r>
-        <w:t>idUser</w:t>
-      </w:r>
-      <w:proofErr w:type="spellEnd"/>
-      <w:r>
-        <w:t>" (ID del usuario), "nombre" (nombre de la compra), "factura" (número de factura), "productos" (arreglo de productos adquiridos), "</w:t>
-      </w:r>
-      <w:proofErr w:type="spellStart"/>
-      <w:r>
-        <w:t>monto_total</w:t>
-      </w:r>
-      <w:proofErr w:type="spellEnd"/>
-      <w:r>
-        <w:t>" (monto total de la compra) y "</w:t>
-      </w:r>
-      <w:proofErr w:type="spellStart"/>
-      <w:r>
-        <w:t>fecha_compra</w:t>
-      </w:r>
-      <w:proofErr w:type="spellEnd"/>
-      <w:r>
-        <w:t xml:space="preserve">" (fecha de la compra). </w:t>
+        <w:t xml:space="preserve">en la base de datos almacena información sobre las compras realizadas. Tiene columnas como "idUser" (ID del usuario), "nombre" (nombre de la compra), "factura" (número de factura), "productos" (arreglo de productos adquiridos), "monto_total" (monto total de la compra) y "fecha_compra" (fecha de la compra). </w:t>
       </w:r>
     </w:p>
     <w:p>
@@ -908,15 +767,7 @@
         <w:t>:</w:t>
       </w:r>
       <w:r>
-        <w:t xml:space="preserve"> en la base de datos almacena información sobre las ofertas disponibles. Tiene columnas como "icono" (datos binarios del icono y tipo de contenido), "oferta" (nombre o título de la oferta) y "</w:t>
-      </w:r>
-      <w:proofErr w:type="spellStart"/>
-      <w:r>
-        <w:t>descripcion</w:t>
-      </w:r>
-      <w:proofErr w:type="spellEnd"/>
-      <w:r>
-        <w:t xml:space="preserve">" (descripción de la oferta). </w:t>
+        <w:t xml:space="preserve"> en la base de datos almacena información sobre las ofertas disponibles. Tiene columnas como "icono" (datos binarios del icono y tipo de contenido), "oferta" (nombre o título de la oferta) y "descripcion" (descripción de la oferta). </w:t>
       </w:r>
     </w:p>
     <w:p>
@@ -1117,6 +968,9 @@
     <w:p/>
     <w:p>
       <w:r>
+        <w:rPr>
+          <w:noProof/>
+        </w:rPr>
         <w:lastRenderedPageBreak/>
         <w:drawing>
           <wp:inline distT="0" distB="0" distL="0" distR="0" wp14:anchorId="50097ACA" wp14:editId="322D6DFE">
@@ -1163,6 +1017,237 @@
         <w:pStyle w:val="NormaAPA"/>
         <w:ind w:firstLine="0"/>
       </w:pPr>
+    </w:p>
+    <w:p>
+      <w:pPr>
+        <w:pStyle w:val="NormaAPA"/>
+        <w:ind w:firstLine="0"/>
+      </w:pPr>
+    </w:p>
+    <w:p>
+      <w:pPr>
+        <w:pStyle w:val="NormaAPA"/>
+        <w:ind w:firstLine="0"/>
+      </w:pPr>
+    </w:p>
+    <w:p>
+      <w:pPr>
+        <w:pStyle w:val="NormaAPA"/>
+        <w:ind w:firstLine="0"/>
+      </w:pPr>
+    </w:p>
+    <w:p>
+      <w:pPr>
+        <w:pStyle w:val="NormaAPA"/>
+        <w:ind w:firstLine="0"/>
+      </w:pPr>
+    </w:p>
+    <w:p>
+      <w:pPr>
+        <w:pStyle w:val="NormaAPA"/>
+        <w:ind w:firstLine="0"/>
+      </w:pPr>
+    </w:p>
+    <w:p>
+      <w:pPr>
+        <w:pStyle w:val="Ttulo1"/>
+      </w:pPr>
+      <w:r>
+        <w:lastRenderedPageBreak/>
+        <w:t xml:space="preserve">Instalación </w:t>
+      </w:r>
+    </w:p>
+    <w:p>
+      <w:pPr>
+        <w:pStyle w:val="NormaAPA"/>
+      </w:pPr>
+      <w:r>
+        <w:t>Este sistema sigue una serie de pasos para establecer su inicio, los cuales son los siguientes:</w:t>
+      </w:r>
+    </w:p>
+    <w:p>
+      <w:pPr>
+        <w:pStyle w:val="NormaAPA"/>
+        <w:numPr>
+          <w:ilvl w:val="0"/>
+          <w:numId w:val="35"/>
+        </w:numPr>
+      </w:pPr>
+      <w:r>
+        <w:t>Se necesitan los siguientes componentes: Node.JS, MongoDB y NPM</w:t>
+      </w:r>
+    </w:p>
+    <w:p>
+      <w:pPr>
+        <w:pStyle w:val="NormaAPA"/>
+        <w:ind w:left="360" w:firstLine="0"/>
+      </w:pPr>
+    </w:p>
+    <w:p>
+      <w:pPr>
+        <w:pStyle w:val="NormaAPA"/>
+        <w:numPr>
+          <w:ilvl w:val="0"/>
+          <w:numId w:val="35"/>
+        </w:numPr>
+      </w:pPr>
+      <w:r>
+        <w:t>Se dirigen hacia la dirección de ambos Proyectos en Github: Proyecto Backend en GitHub: [https://github.com/JMCA2805/Proyecto_FrontEnd_II_BackEnd]</w:t>
+      </w:r>
+      <w:r>
+        <w:t>,</w:t>
+      </w:r>
+      <w:r>
+        <w:t xml:space="preserve"> Proyecto FrontEnd en GitHub: [https://github.com/JMCA2805/Proyecto_FrontEnd_II]</w:t>
+      </w:r>
+    </w:p>
+    <w:p>
+      <w:pPr>
+        <w:pStyle w:val="NormaAPA"/>
+        <w:numPr>
+          <w:ilvl w:val="0"/>
+          <w:numId w:val="35"/>
+        </w:numPr>
+      </w:pPr>
+      <w:r>
+        <w:t>Seleccionan a Code y Local, luego los descargamos en Download ZIP</w:t>
+      </w:r>
+    </w:p>
+    <w:p>
+      <w:pPr>
+        <w:pStyle w:val="NormaAPA"/>
+        <w:numPr>
+          <w:ilvl w:val="0"/>
+          <w:numId w:val="35"/>
+        </w:numPr>
+      </w:pPr>
+      <w:r>
+        <w:t xml:space="preserve">A partir de esto, nos </w:t>
+      </w:r>
+      <w:r>
+        <w:t>quedaría</w:t>
+      </w:r>
+      <w:r>
+        <w:t xml:space="preserve"> en ZIP cada uno y los extraemos, meteremos ambos en una misma carpeta</w:t>
+      </w:r>
+    </w:p>
+    <w:p>
+      <w:pPr>
+        <w:pStyle w:val="NormaAPA"/>
+        <w:numPr>
+          <w:ilvl w:val="0"/>
+          <w:numId w:val="35"/>
+        </w:numPr>
+      </w:pPr>
+      <w:r>
+        <w:t xml:space="preserve">Luego, abrimos Visual Studio Code y pasamos/abrimos la carpeta dentro del programa, desde Archivo/Abrir Carpeta, y hacemos lo mismo en otra ventana, una para el </w:t>
+      </w:r>
+      <w:r>
+        <w:t>Back-End y otra para el Front-End</w:t>
+      </w:r>
+    </w:p>
+    <w:p>
+      <w:pPr>
+        <w:pStyle w:val="NormaAPA"/>
+        <w:numPr>
+          <w:ilvl w:val="0"/>
+          <w:numId w:val="35"/>
+        </w:numPr>
+      </w:pPr>
+      <w:r>
+        <w:t>Pasamos las variables de entornos, la de .env a el Backend y la de .env.local al Front-End</w:t>
+      </w:r>
+    </w:p>
+    <w:p>
+      <w:pPr>
+        <w:pStyle w:val="NormaAPA"/>
+        <w:numPr>
+          <w:ilvl w:val="0"/>
+          <w:numId w:val="35"/>
+        </w:numPr>
+      </w:pPr>
+      <w:r>
+        <w:t>Ahora que tenemos nuestro proyecto colocado, tan solo tenemos que abrir consola con CTRL + Ñ o Desde Terminal/Abrir Terminal en cada una de las ventanas</w:t>
+      </w:r>
+    </w:p>
+    <w:p>
+      <w:pPr>
+        <w:pStyle w:val="NormaAPA"/>
+        <w:numPr>
+          <w:ilvl w:val="0"/>
+          <w:numId w:val="35"/>
+        </w:numPr>
+      </w:pPr>
+      <w:r>
+        <w:t>Al iniciar la terminal, vamos a instalar los paquetes que tiene el proyecto, utilizando `npm i` o `npm install` esto debe hacerse en ambas ventanas</w:t>
+      </w:r>
+    </w:p>
+    <w:p>
+      <w:pPr>
+        <w:pStyle w:val="NormaAPA"/>
+        <w:numPr>
+          <w:ilvl w:val="0"/>
+          <w:numId w:val="35"/>
+        </w:numPr>
+      </w:pPr>
+      <w:r>
+        <w:t xml:space="preserve">8. Luego usamos el comando `npm run dev` y el programa se </w:t>
+      </w:r>
+      <w:r>
+        <w:t>ejecutará</w:t>
+      </w:r>
+      <w:r>
+        <w:t>, esto debe hacerse en ambas ventanas</w:t>
+      </w:r>
+    </w:p>
+    <w:p>
+      <w:pPr>
+        <w:pStyle w:val="NormaAPA"/>
+        <w:numPr>
+          <w:ilvl w:val="0"/>
+          <w:numId w:val="35"/>
+        </w:numPr>
+      </w:pPr>
+      <w:r>
+        <w:lastRenderedPageBreak/>
+        <w:t>Vamos hacia [http://localhost:3000] y ahí tendremos la página ejecutándose.</w:t>
+      </w:r>
+    </w:p>
+    <w:p>
+      <w:pPr>
+        <w:pStyle w:val="NormaAPA"/>
+        <w:numPr>
+          <w:ilvl w:val="0"/>
+          <w:numId w:val="35"/>
+        </w:numPr>
+      </w:pPr>
+      <w:r>
+        <w:t xml:space="preserve"> Recuerden usar MongoDB Compass u otra interfaz como un Plugin de VS para </w:t>
+      </w:r>
+      <w:r>
+        <w:t>importar</w:t>
+      </w:r>
+      <w:r>
+        <w:t xml:space="preserve"> los archivos CSV, de </w:t>
+      </w:r>
+      <w:r>
+        <w:t xml:space="preserve">la base de datos </w:t>
+      </w:r>
+      <w:r>
+        <w:t>que dejamos</w:t>
+      </w:r>
+    </w:p>
+    <w:p>
+      <w:pPr>
+        <w:pStyle w:val="NormaAPA"/>
+        <w:numPr>
+          <w:ilvl w:val="0"/>
+          <w:numId w:val="35"/>
+        </w:numPr>
+      </w:pPr>
+      <w:r>
+        <w:t>El admin es admin@gmail.com , su contraseña es 123, para que puedan probar el modo Admin.</w:t>
+      </w:r>
     </w:p>
     <w:sectPr>
       <w:headerReference w:type="default" r:id="rId10"/>
@@ -4254,6 +4339,92 @@
     </w:lvl>
   </w:abstractNum>
   <w:abstractNum w:abstractNumId="28" w15:restartNumberingAfterBreak="0">
+    <w:nsid w:val="57EE0E82"/>
+    <w:multiLevelType w:val="hybridMultilevel"/>
+    <w:tmpl w:val="507AD93A"/>
+    <w:lvl w:ilvl="0" w:tplc="0409000F">
+      <w:start w:val="1"/>
+      <w:numFmt w:val="decimal"/>
+      <w:lvlText w:val="%1."/>
+      <w:lvlJc w:val="left"/>
+      <w:pPr>
+        <w:ind w:left="720" w:hanging="360"/>
+      </w:pPr>
+    </w:lvl>
+    <w:lvl w:ilvl="1" w:tplc="04090019" w:tentative="1">
+      <w:start w:val="1"/>
+      <w:numFmt w:val="lowerLetter"/>
+      <w:lvlText w:val="%2."/>
+      <w:lvlJc w:val="left"/>
+      <w:pPr>
+        <w:ind w:left="1440" w:hanging="360"/>
+      </w:pPr>
+    </w:lvl>
+    <w:lvl w:ilvl="2" w:tplc="0409001B" w:tentative="1">
+      <w:start w:val="1"/>
+      <w:numFmt w:val="lowerRoman"/>
+      <w:lvlText w:val="%3."/>
+      <w:lvlJc w:val="right"/>
+      <w:pPr>
+        <w:ind w:left="2160" w:hanging="180"/>
+      </w:pPr>
+    </w:lvl>
+    <w:lvl w:ilvl="3" w:tplc="0409000F" w:tentative="1">
+      <w:start w:val="1"/>
+      <w:numFmt w:val="decimal"/>
+      <w:lvlText w:val="%4."/>
+      <w:lvlJc w:val="left"/>
+      <w:pPr>
+        <w:ind w:left="2880" w:hanging="360"/>
+      </w:pPr>
+    </w:lvl>
+    <w:lvl w:ilvl="4" w:tplc="04090019" w:tentative="1">
+      <w:start w:val="1"/>
+      <w:numFmt w:val="lowerLetter"/>
+      <w:lvlText w:val="%5."/>
+      <w:lvlJc w:val="left"/>
+      <w:pPr>
+        <w:ind w:left="3600" w:hanging="360"/>
+      </w:pPr>
+    </w:lvl>
+    <w:lvl w:ilvl="5" w:tplc="0409001B" w:tentative="1">
+      <w:start w:val="1"/>
+      <w:numFmt w:val="lowerRoman"/>
+      <w:lvlText w:val="%6."/>
+      <w:lvlJc w:val="right"/>
+      <w:pPr>
+        <w:ind w:left="4320" w:hanging="180"/>
+      </w:pPr>
+    </w:lvl>
+    <w:lvl w:ilvl="6" w:tplc="0409000F" w:tentative="1">
+      <w:start w:val="1"/>
+      <w:numFmt w:val="decimal"/>
+      <w:lvlText w:val="%7."/>
+      <w:lvlJc w:val="left"/>
+      <w:pPr>
+        <w:ind w:left="5040" w:hanging="360"/>
+      </w:pPr>
+    </w:lvl>
+    <w:lvl w:ilvl="7" w:tplc="04090019" w:tentative="1">
+      <w:start w:val="1"/>
+      <w:numFmt w:val="lowerLetter"/>
+      <w:lvlText w:val="%8."/>
+      <w:lvlJc w:val="left"/>
+      <w:pPr>
+        <w:ind w:left="5760" w:hanging="360"/>
+      </w:pPr>
+    </w:lvl>
+    <w:lvl w:ilvl="8" w:tplc="0409001B" w:tentative="1">
+      <w:start w:val="1"/>
+      <w:numFmt w:val="lowerRoman"/>
+      <w:lvlText w:val="%9."/>
+      <w:lvlJc w:val="right"/>
+      <w:pPr>
+        <w:ind w:left="6480" w:hanging="180"/>
+      </w:pPr>
+    </w:lvl>
+  </w:abstractNum>
+  <w:abstractNum w:abstractNumId="29" w15:restartNumberingAfterBreak="0">
     <w:nsid w:val="5AE00D84"/>
     <w:multiLevelType w:val="hybridMultilevel"/>
     <w:tmpl w:val="B9821EC0"/>
@@ -4365,7 +4536,7 @@
       </w:rPr>
     </w:lvl>
   </w:abstractNum>
-  <w:abstractNum w:abstractNumId="29" w15:restartNumberingAfterBreak="0">
+  <w:abstractNum w:abstractNumId="30" w15:restartNumberingAfterBreak="0">
     <w:nsid w:val="5BDC4FFC"/>
     <w:multiLevelType w:val="hybridMultilevel"/>
     <w:tmpl w:val="5F0A561C"/>
@@ -4478,7 +4649,7 @@
       </w:rPr>
     </w:lvl>
   </w:abstractNum>
-  <w:abstractNum w:abstractNumId="30" w15:restartNumberingAfterBreak="0">
+  <w:abstractNum w:abstractNumId="31" w15:restartNumberingAfterBreak="0">
     <w:nsid w:val="693B4E52"/>
     <w:multiLevelType w:val="hybridMultilevel"/>
     <w:tmpl w:val="E41CC118"/>
@@ -4591,7 +4762,7 @@
       </w:rPr>
     </w:lvl>
   </w:abstractNum>
-  <w:abstractNum w:abstractNumId="31" w15:restartNumberingAfterBreak="0">
+  <w:abstractNum w:abstractNumId="32" w15:restartNumberingAfterBreak="0">
     <w:nsid w:val="6E2C5446"/>
     <w:multiLevelType w:val="hybridMultilevel"/>
     <w:tmpl w:val="000C2F70"/>
@@ -4703,7 +4874,7 @@
       </w:rPr>
     </w:lvl>
   </w:abstractNum>
-  <w:abstractNum w:abstractNumId="32" w15:restartNumberingAfterBreak="0">
+  <w:abstractNum w:abstractNumId="33" w15:restartNumberingAfterBreak="0">
     <w:nsid w:val="708861B8"/>
     <w:multiLevelType w:val="hybridMultilevel"/>
     <w:tmpl w:val="B0C89FC4"/>
@@ -4816,7 +4987,7 @@
       </w:rPr>
     </w:lvl>
   </w:abstractNum>
-  <w:abstractNum w:abstractNumId="33" w15:restartNumberingAfterBreak="0">
+  <w:abstractNum w:abstractNumId="34" w15:restartNumberingAfterBreak="0">
     <w:nsid w:val="76E04009"/>
     <w:multiLevelType w:val="hybridMultilevel"/>
     <w:tmpl w:val="4DC4C146"/>
@@ -4959,13 +5130,13 @@
     <w:abstractNumId w:val="9"/>
   </w:num>
   <w:num w:numId="11" w16cid:durableId="93672061">
-    <w:abstractNumId w:val="30"/>
+    <w:abstractNumId w:val="31"/>
   </w:num>
   <w:num w:numId="12" w16cid:durableId="283856277">
     <w:abstractNumId w:val="26"/>
   </w:num>
   <w:num w:numId="13" w16cid:durableId="773869050">
-    <w:abstractNumId w:val="32"/>
+    <w:abstractNumId w:val="33"/>
   </w:num>
   <w:num w:numId="14" w16cid:durableId="1052343330">
     <w:abstractNumId w:val="21"/>
@@ -4989,16 +5160,16 @@
     <w:abstractNumId w:val="14"/>
   </w:num>
   <w:num w:numId="21" w16cid:durableId="1732070739">
+    <w:abstractNumId w:val="30"/>
+  </w:num>
+  <w:num w:numId="22" w16cid:durableId="1470129034">
     <w:abstractNumId w:val="29"/>
   </w:num>
-  <w:num w:numId="22" w16cid:durableId="1470129034">
-    <w:abstractNumId w:val="28"/>
-  </w:num>
   <w:num w:numId="23" w16cid:durableId="378482424">
-    <w:abstractNumId w:val="33"/>
+    <w:abstractNumId w:val="34"/>
   </w:num>
   <w:num w:numId="24" w16cid:durableId="1165825936">
-    <w:abstractNumId w:val="31"/>
+    <w:abstractNumId w:val="32"/>
   </w:num>
   <w:num w:numId="25" w16cid:durableId="1506431176">
     <w:abstractNumId w:val="13"/>
@@ -5029,6 +5200,9 @@
   </w:num>
   <w:num w:numId="34" w16cid:durableId="699552230">
     <w:abstractNumId w:val="23"/>
+  </w:num>
+  <w:num w:numId="35" w16cid:durableId="269170393">
+    <w:abstractNumId w:val="28"/>
   </w:num>
 </w:numbering>
 </file>

</xml_diff>